<commit_message>
Update on Tic-tac-toe Readme.docx
</commit_message>
<xml_diff>
--- a/Tic-tac-toe Readme.docx
+++ b/Tic-tac-toe Readme.docx
@@ -4,11 +4,23 @@
   <w:body>
     <w:p>
       <w:pPr>
-        <w:rPr>
-          <w:noProof/>
-          <w:lang w:eastAsia="en-PH"/>
-        </w:rPr>
-      </w:pPr>
+        <w:pStyle w:val="Heading1"/>
+        <w:tabs>
+          <w:tab w:val="center" w:pos="4680"/>
+          <w:tab w:val="left" w:pos="6744"/>
+        </w:tabs>
+        <w:rPr>
+          <w:noProof/>
+          <w:lang w:eastAsia="en-PH"/>
+        </w:rPr>
+      </w:pPr>
+      <w:r>
+        <w:rPr>
+          <w:noProof/>
+          <w:lang w:eastAsia="en-PH"/>
+        </w:rPr>
+        <w:tab/>
+      </w:r>
       <w:r>
         <w:rPr>
           <w:noProof/>
@@ -16,6 +28,95 @@
         </w:rPr>
         <w:t>Angular Tic-tac-toe</w:t>
       </w:r>
+      <w:r>
+        <w:rPr>
+          <w:noProof/>
+          <w:lang w:eastAsia="en-PH"/>
+        </w:rPr>
+        <w:tab/>
+      </w:r>
+    </w:p>
+    <w:p>
+      <w:pPr>
+        <w:rPr>
+          <w:lang w:eastAsia="en-PH"/>
+        </w:rPr>
+      </w:pPr>
+    </w:p>
+    <w:p>
+      <w:pPr>
+        <w:rPr>
+          <w:noProof/>
+          <w:lang w:eastAsia="en-PH"/>
+        </w:rPr>
+      </w:pPr>
+      <w:r>
+        <w:rPr>
+          <w:noProof/>
+          <w:lang w:eastAsia="en-PH"/>
+        </w:rPr>
+        <w:t>The tic-tac-toe application have two source code, one for front end based on Angular and an API base on .NET Core. Please download both source code below.</w:t>
+      </w:r>
+    </w:p>
+    <w:p>
+      <w:pPr>
+        <w:pStyle w:val="ListParagraph"/>
+        <w:numPr>
+          <w:ilvl w:val="0"/>
+          <w:numId w:val="1"/>
+        </w:numPr>
+        <w:rPr>
+          <w:noProof/>
+          <w:lang w:eastAsia="en-PH"/>
+        </w:rPr>
+      </w:pPr>
+      <w:r>
+        <w:rPr>
+          <w:noProof/>
+          <w:lang w:eastAsia="en-PH"/>
+        </w:rPr>
+        <w:t xml:space="preserve">Download tic-tac-toe front-end from github - </w:t>
+      </w:r>
+      <w:hyperlink r:id="rId6" w:history="1">
+        <w:r>
+          <w:rPr>
+            <w:rStyle w:val="Hyperlink"/>
+            <w:noProof/>
+            <w:lang w:eastAsia="en-PH"/>
+          </w:rPr>
+          <w:t>download here</w:t>
+        </w:r>
+      </w:hyperlink>
+    </w:p>
+    <w:p>
+      <w:pPr>
+        <w:pStyle w:val="ListParagraph"/>
+        <w:numPr>
+          <w:ilvl w:val="0"/>
+          <w:numId w:val="1"/>
+        </w:numPr>
+        <w:rPr>
+          <w:noProof/>
+          <w:lang w:eastAsia="en-PH"/>
+        </w:rPr>
+      </w:pPr>
+      <w:r>
+        <w:rPr>
+          <w:noProof/>
+          <w:lang w:eastAsia="en-PH"/>
+        </w:rPr>
+        <w:t xml:space="preserve">Download tic-tac-toe API from github – </w:t>
+      </w:r>
+      <w:hyperlink r:id="rId7" w:history="1">
+        <w:r>
+          <w:rPr>
+            <w:rStyle w:val="Hyperlink"/>
+            <w:noProof/>
+            <w:lang w:eastAsia="en-PH"/>
+          </w:rPr>
+          <w:t>download here</w:t>
+        </w:r>
+      </w:hyperlink>
     </w:p>
     <w:p>
       <w:pPr>
@@ -54,266 +155,9 @@
         </w:rPr>
         <w:drawing>
           <wp:inline distT="0" distB="0" distL="0" distR="0" wp14:anchorId="06648A28" wp14:editId="6AAED290">
-            <wp:extent cx="3901440" cy="1607820"/>
-            <wp:effectExtent l="0" t="0" r="3810" b="0"/>
+            <wp:extent cx="2865987" cy="1181100"/>
+            <wp:effectExtent l="0" t="0" r="0" b="0"/>
             <wp:docPr id="6" name="Picture 6"/>
-            <wp:cNvGraphicFramePr>
-              <a:graphicFrameLocks xmlns:a="http://schemas.openxmlformats.org/drawingml/2006/main" noChangeAspect="1"/>
-            </wp:cNvGraphicFramePr>
-            <a:graphic xmlns:a="http://schemas.openxmlformats.org/drawingml/2006/main">
-              <a:graphicData uri="http://schemas.openxmlformats.org/drawingml/2006/picture">
-                <pic:pic xmlns:pic="http://schemas.openxmlformats.org/drawingml/2006/picture">
-                  <pic:nvPicPr>
-                    <pic:cNvPr id="0" name=""/>
-                    <pic:cNvPicPr/>
-                  </pic:nvPicPr>
-                  <pic:blipFill>
-                    <a:blip r:embed="rId5"/>
-                    <a:stretch>
-                      <a:fillRect/>
-                    </a:stretch>
-                  </pic:blipFill>
-                  <pic:spPr>
-                    <a:xfrm>
-                      <a:off x="0" y="0"/>
-                      <a:ext cx="3901440" cy="1607820"/>
-                    </a:xfrm>
-                    <a:prstGeom prst="rect">
-                      <a:avLst/>
-                    </a:prstGeom>
-                  </pic:spPr>
-                </pic:pic>
-              </a:graphicData>
-            </a:graphic>
-          </wp:inline>
-        </w:drawing>
-      </w:r>
-    </w:p>
-    <w:p>
-      <w:pPr>
-        <w:rPr>
-          <w:noProof/>
-          <w:lang w:eastAsia="en-PH"/>
-        </w:rPr>
-      </w:pPr>
-      <w:r>
-        <w:rPr>
-          <w:noProof/>
-          <w:lang w:eastAsia="en-PH"/>
-        </w:rPr>
-        <w:t>Open the tic-tac-toe web api in visual studio then run it.</w:t>
-      </w:r>
-    </w:p>
-    <w:p>
-      <w:pPr>
-        <w:rPr>
-          <w:noProof/>
-          <w:lang w:eastAsia="en-PH"/>
-        </w:rPr>
-      </w:pPr>
-      <w:r>
-        <w:rPr>
-          <w:noProof/>
-          <w:lang w:eastAsia="en-PH"/>
-        </w:rPr>
-        <w:drawing>
-          <wp:inline distT="0" distB="0" distL="0" distR="0" wp14:anchorId="6CA5305E" wp14:editId="09BCEEDD">
-            <wp:extent cx="2667000" cy="4228060"/>
-            <wp:effectExtent l="0" t="0" r="0" b="1270"/>
-            <wp:docPr id="7" name="Picture 7"/>
-            <wp:cNvGraphicFramePr>
-              <a:graphicFrameLocks xmlns:a="http://schemas.openxmlformats.org/drawingml/2006/main" noChangeAspect="1"/>
-            </wp:cNvGraphicFramePr>
-            <a:graphic xmlns:a="http://schemas.openxmlformats.org/drawingml/2006/main">
-              <a:graphicData uri="http://schemas.openxmlformats.org/drawingml/2006/picture">
-                <pic:pic xmlns:pic="http://schemas.openxmlformats.org/drawingml/2006/picture">
-                  <pic:nvPicPr>
-                    <pic:cNvPr id="0" name=""/>
-                    <pic:cNvPicPr/>
-                  </pic:nvPicPr>
-                  <pic:blipFill>
-                    <a:blip r:embed="rId6"/>
-                    <a:stretch>
-                      <a:fillRect/>
-                    </a:stretch>
-                  </pic:blipFill>
-                  <pic:spPr>
-                    <a:xfrm>
-                      <a:off x="0" y="0"/>
-                      <a:ext cx="2667000" cy="4228060"/>
-                    </a:xfrm>
-                    <a:prstGeom prst="rect">
-                      <a:avLst/>
-                    </a:prstGeom>
-                  </pic:spPr>
-                </pic:pic>
-              </a:graphicData>
-            </a:graphic>
-          </wp:inline>
-        </w:drawing>
-      </w:r>
-    </w:p>
-    <w:p>
-      <w:pPr>
-        <w:rPr>
-          <w:noProof/>
-          <w:lang w:eastAsia="en-PH"/>
-        </w:rPr>
-      </w:pPr>
-      <w:bookmarkStart w:id="0" w:name="_GoBack"/>
-      <w:bookmarkEnd w:id="0"/>
-      <w:r>
-        <w:rPr>
-          <w:noProof/>
-          <w:lang w:eastAsia="en-PH"/>
-        </w:rPr>
-        <w:br w:type="page"/>
-      </w:r>
-    </w:p>
-    <w:p>
-      <w:pPr>
-        <w:rPr>
-          <w:noProof/>
-          <w:lang w:eastAsia="en-PH"/>
-        </w:rPr>
-      </w:pPr>
-      <w:r>
-        <w:rPr>
-          <w:noProof/>
-          <w:lang w:eastAsia="en-PH"/>
-        </w:rPr>
-        <w:lastRenderedPageBreak/>
-        <w:t>First screen of the Tictactoe</w:t>
-      </w:r>
-    </w:p>
-    <w:p>
-      <w:r>
-        <w:rPr>
-          <w:noProof/>
-          <w:lang w:eastAsia="en-PH"/>
-        </w:rPr>
-        <w:drawing>
-          <wp:inline distT="0" distB="0" distL="0" distR="0" wp14:anchorId="0B3630A6" wp14:editId="43A56F35">
-            <wp:extent cx="5943600" cy="3173730"/>
-            <wp:effectExtent l="0" t="0" r="0" b="7620"/>
-            <wp:docPr id="1" name="Picture 1"/>
-            <wp:cNvGraphicFramePr>
-              <a:graphicFrameLocks xmlns:a="http://schemas.openxmlformats.org/drawingml/2006/main" noChangeAspect="1"/>
-            </wp:cNvGraphicFramePr>
-            <a:graphic xmlns:a="http://schemas.openxmlformats.org/drawingml/2006/main">
-              <a:graphicData uri="http://schemas.openxmlformats.org/drawingml/2006/picture">
-                <pic:pic xmlns:pic="http://schemas.openxmlformats.org/drawingml/2006/picture">
-                  <pic:nvPicPr>
-                    <pic:cNvPr id="0" name=""/>
-                    <pic:cNvPicPr/>
-                  </pic:nvPicPr>
-                  <pic:blipFill>
-                    <a:blip r:embed="rId7"/>
-                    <a:stretch>
-                      <a:fillRect/>
-                    </a:stretch>
-                  </pic:blipFill>
-                  <pic:spPr>
-                    <a:xfrm>
-                      <a:off x="0" y="0"/>
-                      <a:ext cx="5943600" cy="3173730"/>
-                    </a:xfrm>
-                    <a:prstGeom prst="rect">
-                      <a:avLst/>
-                    </a:prstGeom>
-                  </pic:spPr>
-                </pic:pic>
-              </a:graphicData>
-            </a:graphic>
-          </wp:inline>
-        </w:drawing>
-      </w:r>
-    </w:p>
-    <w:p/>
-    <w:p>
-      <w:pPr>
-        <w:rPr>
-          <w:noProof/>
-          <w:lang w:eastAsia="en-PH"/>
-        </w:rPr>
-      </w:pPr>
-      <w:r>
-        <w:rPr>
-          <w:noProof/>
-          <w:lang w:eastAsia="en-PH"/>
-        </w:rPr>
-        <w:br w:type="page"/>
-      </w:r>
-    </w:p>
-    <w:p>
-      <w:pPr>
-        <w:rPr>
-          <w:noProof/>
-          <w:lang w:eastAsia="en-PH"/>
-        </w:rPr>
-      </w:pPr>
-      <w:r>
-        <w:rPr>
-          <w:noProof/>
-          <w:lang w:eastAsia="en-PH"/>
-        </w:rPr>
-        <w:lastRenderedPageBreak/>
-        <w:t xml:space="preserve">In this session Player X won the game. If you click play again, the board game will be reset but will </w:t>
-      </w:r>
-      <w:r>
-        <w:rPr>
-          <w:noProof/>
-          <w:lang w:eastAsia="en-PH"/>
-        </w:rPr>
-        <w:t>retain</w:t>
-      </w:r>
-      <w:r>
-        <w:rPr>
-          <w:noProof/>
-          <w:lang w:eastAsia="en-PH"/>
-        </w:rPr>
-        <w:t xml:space="preserve"> the</w:t>
-      </w:r>
-      <w:r>
-        <w:rPr>
-          <w:noProof/>
-          <w:lang w:eastAsia="en-PH"/>
-        </w:rPr>
-        <w:t xml:space="preserve"> current</w:t>
-      </w:r>
-      <w:r>
-        <w:rPr>
-          <w:noProof/>
-          <w:lang w:eastAsia="en-PH"/>
-        </w:rPr>
-        <w:t xml:space="preserve"> </w:t>
-      </w:r>
-      <w:r>
-        <w:rPr>
-          <w:noProof/>
-          <w:lang w:eastAsia="en-PH"/>
-        </w:rPr>
-        <w:t xml:space="preserve">score in the </w:t>
-      </w:r>
-      <w:r>
-        <w:rPr>
-          <w:noProof/>
-          <w:lang w:eastAsia="en-PH"/>
-        </w:rPr>
-        <w:t>score board.</w:t>
-      </w:r>
-    </w:p>
-    <w:p>
-      <w:r>
-        <w:rPr>
-          <w:noProof/>
-          <w:lang w:eastAsia="en-PH"/>
-        </w:rPr>
-        <w:drawing>
-          <wp:inline distT="0" distB="0" distL="0" distR="0" wp14:anchorId="32AEF193" wp14:editId="64F4A344">
-            <wp:extent cx="5943600" cy="3182620"/>
-            <wp:effectExtent l="0" t="0" r="0" b="0"/>
-            <wp:docPr id="2" name="Picture 2"/>
             <wp:cNvGraphicFramePr>
               <a:graphicFrameLocks xmlns:a="http://schemas.openxmlformats.org/drawingml/2006/main" noChangeAspect="1"/>
             </wp:cNvGraphicFramePr>
@@ -333,7 +177,7 @@
                   <pic:spPr>
                     <a:xfrm>
                       <a:off x="0" y="0"/>
-                      <a:ext cx="5943600" cy="3182620"/>
+                      <a:ext cx="2865987" cy="1181100"/>
                     </a:xfrm>
                     <a:prstGeom prst="rect">
                       <a:avLst/>
@@ -346,77 +190,135 @@
         </w:drawing>
       </w:r>
     </w:p>
-    <w:p/>
-    <w:p>
-      <w:r>
-        <w:t>In this session Player O won the game</w:t>
-      </w:r>
-    </w:p>
-    <w:p>
+    <w:p>
+      <w:pPr>
+        <w:rPr>
+          <w:noProof/>
+          <w:lang w:eastAsia="en-PH"/>
+        </w:rPr>
+      </w:pPr>
+    </w:p>
+    <w:p>
+      <w:pPr>
+        <w:rPr>
+          <w:b/>
+          <w:noProof/>
+          <w:lang w:eastAsia="en-PH"/>
+        </w:rPr>
+      </w:pPr>
+      <w:r>
+        <w:rPr>
+          <w:b/>
+          <w:noProof/>
+          <w:lang w:eastAsia="en-PH"/>
+        </w:rPr>
+        <w:t>TIC-TAC-TOE .NET CORE API</w:t>
+      </w:r>
+    </w:p>
+    <w:p>
+      <w:pPr>
+        <w:rPr>
+          <w:noProof/>
+          <w:lang w:eastAsia="en-PH"/>
+        </w:rPr>
+      </w:pPr>
+      <w:r>
+        <w:rPr>
+          <w:noProof/>
+          <w:lang w:eastAsia="en-PH"/>
+        </w:rPr>
+        <w:t>Open the tic-tac-toe web api in visual studio then run it</w:t>
+      </w:r>
+      <w:r>
+        <w:rPr>
+          <w:noProof/>
+          <w:lang w:eastAsia="en-PH"/>
+        </w:rPr>
+        <w:t xml:space="preserve"> chrome browser</w:t>
+      </w:r>
+      <w:r>
+        <w:rPr>
+          <w:noProof/>
+          <w:lang w:eastAsia="en-PH"/>
+        </w:rPr>
+        <w:t>.</w:t>
+      </w:r>
+      <w:r>
+        <w:rPr>
+          <w:noProof/>
+          <w:lang w:eastAsia="en-PH"/>
+        </w:rPr>
+        <w:t xml:space="preserve"> Make sure that URL port is </w:t>
+      </w:r>
+      <w:r>
+        <w:rPr>
+          <w:rFonts w:ascii="Consolas" w:hAnsi="Consolas" w:cs="Consolas"/>
+          <w:color w:val="000000"/>
+          <w:sz w:val="19"/>
+          <w:szCs w:val="19"/>
+        </w:rPr>
+        <w:t>44379</w:t>
+      </w:r>
+      <w:r>
+        <w:rPr>
+          <w:rFonts w:ascii="Consolas" w:hAnsi="Consolas" w:cs="Consolas"/>
+          <w:color w:val="000000"/>
+          <w:sz w:val="19"/>
+          <w:szCs w:val="19"/>
+        </w:rPr>
+        <w:t xml:space="preserve"> e.g. </w:t>
+      </w:r>
+      <w:r>
+        <w:rPr>
+          <w:noProof/>
+          <w:lang w:eastAsia="en-PH"/>
+        </w:rPr>
+        <w:t xml:space="preserve">address </w:t>
+      </w:r>
+      <w:hyperlink r:id="rId9" w:history="1">
+        <w:r>
+          <w:rPr>
+            <w:rStyle w:val="Hyperlink"/>
+            <w:noProof/>
+            <w:lang w:eastAsia="en-PH"/>
+          </w:rPr>
+          <w:t>https://localhost:</w:t>
+        </w:r>
+        <w:r>
+          <w:rPr>
+            <w:rStyle w:val="Hyperlink"/>
+            <w:rFonts w:ascii="Consolas" w:hAnsi="Consolas" w:cs="Consolas"/>
+            <w:sz w:val="19"/>
+            <w:szCs w:val="19"/>
+          </w:rPr>
+          <w:t>44379</w:t>
+        </w:r>
+      </w:hyperlink>
+      <w:r>
+        <w:rPr>
+          <w:noProof/>
+          <w:lang w:eastAsia="en-PH"/>
+        </w:rPr>
+        <w:t>, otherwise you woud need to update the code from Angular API Service.</w:t>
+      </w:r>
+    </w:p>
+    <w:p>
+      <w:pPr>
+        <w:rPr>
+          <w:noProof/>
+          <w:lang w:eastAsia="en-PH"/>
+        </w:rPr>
+      </w:pPr>
       <w:r>
         <w:rPr>
           <w:noProof/>
           <w:lang w:eastAsia="en-PH"/>
         </w:rPr>
         <w:drawing>
-          <wp:inline distT="0" distB="0" distL="0" distR="0" wp14:anchorId="6DF7AD28" wp14:editId="5D5E4C48">
-            <wp:extent cx="5943600" cy="3157855"/>
-            <wp:effectExtent l="0" t="0" r="0" b="4445"/>
-            <wp:docPr id="3" name="Picture 3"/>
-            <wp:cNvGraphicFramePr>
-              <a:graphicFrameLocks xmlns:a="http://schemas.openxmlformats.org/drawingml/2006/main" noChangeAspect="1"/>
-            </wp:cNvGraphicFramePr>
-            <a:graphic xmlns:a="http://schemas.openxmlformats.org/drawingml/2006/main">
-              <a:graphicData uri="http://schemas.openxmlformats.org/drawingml/2006/picture">
-                <pic:pic xmlns:pic="http://schemas.openxmlformats.org/drawingml/2006/picture">
-                  <pic:nvPicPr>
-                    <pic:cNvPr id="0" name=""/>
-                    <pic:cNvPicPr/>
-                  </pic:nvPicPr>
-                  <pic:blipFill>
-                    <a:blip r:embed="rId9"/>
-                    <a:stretch>
-                      <a:fillRect/>
-                    </a:stretch>
-                  </pic:blipFill>
-                  <pic:spPr>
-                    <a:xfrm>
-                      <a:off x="0" y="0"/>
-                      <a:ext cx="5943600" cy="3157855"/>
-                    </a:xfrm>
-                    <a:prstGeom prst="rect">
-                      <a:avLst/>
-                    </a:prstGeom>
-                  </pic:spPr>
-                </pic:pic>
-              </a:graphicData>
-            </a:graphic>
-          </wp:inline>
-        </w:drawing>
-      </w:r>
-    </w:p>
-    <w:p>
-      <w:r>
-        <w:br w:type="page"/>
-      </w:r>
-    </w:p>
-    <w:p>
-      <w:r>
-        <w:lastRenderedPageBreak/>
-        <w:t>In this session it is a draw and shows the “Cat’s game!” message</w:t>
-      </w:r>
-    </w:p>
-    <w:p>
-      <w:r>
-        <w:rPr>
-          <w:noProof/>
-          <w:lang w:eastAsia="en-PH"/>
-        </w:rPr>
-        <w:drawing>
-          <wp:inline distT="0" distB="0" distL="0" distR="0" wp14:anchorId="04F1F94D" wp14:editId="1D2014E1">
-            <wp:extent cx="5943600" cy="3194685"/>
-            <wp:effectExtent l="0" t="0" r="0" b="5715"/>
-            <wp:docPr id="4" name="Picture 4"/>
+          <wp:inline distT="0" distB="0" distL="0" distR="0" wp14:anchorId="6CA5305E" wp14:editId="09BCEEDD">
+            <wp:extent cx="1958340" cy="3104604"/>
+            <wp:effectExtent l="0" t="0" r="3810" b="635"/>
+            <wp:docPr id="7" name="Picture 7"/>
             <wp:cNvGraphicFramePr>
               <a:graphicFrameLocks xmlns:a="http://schemas.openxmlformats.org/drawingml/2006/main" noChangeAspect="1"/>
             </wp:cNvGraphicFramePr>
@@ -436,7 +338,7 @@
                   <pic:spPr>
                     <a:xfrm>
                       <a:off x="0" y="0"/>
-                      <a:ext cx="5943600" cy="3194685"/>
+                      <a:ext cx="1958340" cy="3104604"/>
                     </a:xfrm>
                     <a:prstGeom prst="rect">
                       <a:avLst/>
@@ -449,23 +351,46 @@
         </w:drawing>
       </w:r>
     </w:p>
-    <w:p/>
-    <w:p>
-      <w:r>
-        <w:t>If you click Quit the board game and score board will be reset.</w:t>
-      </w:r>
-    </w:p>
-    <w:p>
+    <w:p>
+      <w:pPr>
+        <w:rPr>
+          <w:noProof/>
+          <w:lang w:eastAsia="en-PH"/>
+        </w:rPr>
+      </w:pPr>
+      <w:r>
+        <w:rPr>
+          <w:noProof/>
+          <w:lang w:eastAsia="en-PH"/>
+        </w:rPr>
+        <w:lastRenderedPageBreak/>
+        <w:t>This should be the screen</w:t>
+      </w:r>
+      <w:r>
+        <w:rPr>
+          <w:noProof/>
+          <w:lang w:eastAsia="en-PH"/>
+        </w:rPr>
+        <w:t>, please ignore the error.</w:t>
+      </w:r>
+    </w:p>
+    <w:p>
+      <w:pPr>
+        <w:rPr>
+          <w:noProof/>
+          <w:lang w:eastAsia="en-PH"/>
+        </w:rPr>
+      </w:pPr>
       <w:r>
         <w:rPr>
           <w:noProof/>
           <w:lang w:eastAsia="en-PH"/>
         </w:rPr>
         <w:drawing>
-          <wp:inline distT="0" distB="0" distL="0" distR="0" wp14:anchorId="7F3F2270" wp14:editId="406578B8">
-            <wp:extent cx="5943600" cy="3182620"/>
-            <wp:effectExtent l="0" t="0" r="0" b="0"/>
-            <wp:docPr id="5" name="Picture 5"/>
+          <wp:inline distT="0" distB="0" distL="0" distR="0" wp14:anchorId="6014D1E3" wp14:editId="307B6132">
+            <wp:extent cx="4335780" cy="2090068"/>
+            <wp:effectExtent l="0" t="0" r="7620" b="5715"/>
+            <wp:docPr id="8" name="Picture 8"/>
             <wp:cNvGraphicFramePr>
               <a:graphicFrameLocks xmlns:a="http://schemas.openxmlformats.org/drawingml/2006/main" noChangeAspect="1"/>
             </wp:cNvGraphicFramePr>
@@ -485,6 +410,429 @@
                   <pic:spPr>
                     <a:xfrm>
                       <a:off x="0" y="0"/>
+                      <a:ext cx="4335780" cy="2090068"/>
+                    </a:xfrm>
+                    <a:prstGeom prst="rect">
+                      <a:avLst/>
+                    </a:prstGeom>
+                  </pic:spPr>
+                </pic:pic>
+              </a:graphicData>
+            </a:graphic>
+          </wp:inline>
+        </w:drawing>
+      </w:r>
+    </w:p>
+    <w:p>
+      <w:pPr>
+        <w:rPr>
+          <w:b/>
+          <w:noProof/>
+          <w:lang w:eastAsia="en-PH"/>
+        </w:rPr>
+      </w:pPr>
+      <w:r>
+        <w:rPr>
+          <w:b/>
+          <w:noProof/>
+          <w:lang w:eastAsia="en-PH"/>
+        </w:rPr>
+        <w:t>TIC-TAC-TOE ANGULAR (FRONT-END)</w:t>
+      </w:r>
+    </w:p>
+    <w:p>
+      <w:pPr>
+        <w:rPr>
+          <w:noProof/>
+          <w:lang w:eastAsia="en-PH"/>
+        </w:rPr>
+      </w:pPr>
+      <w:r>
+        <w:rPr>
+          <w:noProof/>
+          <w:lang w:eastAsia="en-PH"/>
+        </w:rPr>
+        <w:t>After downloading Angular tic-tac-toe source code from github run the following command from power shell.</w:t>
+      </w:r>
+    </w:p>
+    <w:p>
+      <w:pPr>
+        <w:rPr>
+          <w:noProof/>
+          <w:lang w:eastAsia="en-PH"/>
+        </w:rPr>
+      </w:pPr>
+      <w:r>
+        <w:rPr>
+          <w:noProof/>
+          <w:lang w:eastAsia="en-PH"/>
+        </w:rPr>
+        <w:t xml:space="preserve">1.  cd &lt;directory of the downloaded source code” e.g.  cd </w:t>
+      </w:r>
+    </w:p>
+    <w:p>
+      <w:pPr>
+        <w:rPr>
+          <w:noProof/>
+          <w:lang w:eastAsia="en-PH"/>
+        </w:rPr>
+      </w:pPr>
+      <w:r>
+        <w:rPr>
+          <w:noProof/>
+          <w:lang w:eastAsia="en-PH"/>
+        </w:rPr>
+        <w:drawing>
+          <wp:inline distT="0" distB="0" distL="0" distR="0" wp14:anchorId="0F7EEF1C" wp14:editId="13A7B43B">
+            <wp:extent cx="3505200" cy="685800"/>
+            <wp:effectExtent l="0" t="0" r="0" b="0"/>
+            <wp:docPr id="9" name="Picture 9"/>
+            <wp:cNvGraphicFramePr>
+              <a:graphicFrameLocks xmlns:a="http://schemas.openxmlformats.org/drawingml/2006/main" noChangeAspect="1"/>
+            </wp:cNvGraphicFramePr>
+            <a:graphic xmlns:a="http://schemas.openxmlformats.org/drawingml/2006/main">
+              <a:graphicData uri="http://schemas.openxmlformats.org/drawingml/2006/picture">
+                <pic:pic xmlns:pic="http://schemas.openxmlformats.org/drawingml/2006/picture">
+                  <pic:nvPicPr>
+                    <pic:cNvPr id="0" name=""/>
+                    <pic:cNvPicPr/>
+                  </pic:nvPicPr>
+                  <pic:blipFill>
+                    <a:blip r:embed="rId12"/>
+                    <a:stretch>
+                      <a:fillRect/>
+                    </a:stretch>
+                  </pic:blipFill>
+                  <pic:spPr>
+                    <a:xfrm>
+                      <a:off x="0" y="0"/>
+                      <a:ext cx="3505200" cy="685800"/>
+                    </a:xfrm>
+                    <a:prstGeom prst="rect">
+                      <a:avLst/>
+                    </a:prstGeom>
+                  </pic:spPr>
+                </pic:pic>
+              </a:graphicData>
+            </a:graphic>
+          </wp:inline>
+        </w:drawing>
+      </w:r>
+    </w:p>
+    <w:p>
+      <w:pPr>
+        <w:rPr>
+          <w:noProof/>
+          <w:lang w:eastAsia="en-PH"/>
+        </w:rPr>
+      </w:pPr>
+      <w:r>
+        <w:rPr>
+          <w:noProof/>
+          <w:lang w:eastAsia="en-PH"/>
+        </w:rPr>
+        <w:t>2. run npm install to install dependencies</w:t>
+      </w:r>
+    </w:p>
+    <w:p>
+      <w:pPr>
+        <w:rPr>
+          <w:noProof/>
+          <w:lang w:eastAsia="en-PH"/>
+        </w:rPr>
+      </w:pPr>
+      <w:r>
+        <w:rPr>
+          <w:noProof/>
+          <w:lang w:eastAsia="en-PH"/>
+        </w:rPr>
+        <w:drawing>
+          <wp:inline distT="0" distB="0" distL="0" distR="0" wp14:anchorId="2C6EB2D7" wp14:editId="15D17FEF">
+            <wp:extent cx="5943600" cy="937260"/>
+            <wp:effectExtent l="0" t="0" r="0" b="0"/>
+            <wp:docPr id="10" name="Picture 10"/>
+            <wp:cNvGraphicFramePr>
+              <a:graphicFrameLocks xmlns:a="http://schemas.openxmlformats.org/drawingml/2006/main" noChangeAspect="1"/>
+            </wp:cNvGraphicFramePr>
+            <a:graphic xmlns:a="http://schemas.openxmlformats.org/drawingml/2006/main">
+              <a:graphicData uri="http://schemas.openxmlformats.org/drawingml/2006/picture">
+                <pic:pic xmlns:pic="http://schemas.openxmlformats.org/drawingml/2006/picture">
+                  <pic:nvPicPr>
+                    <pic:cNvPr id="0" name=""/>
+                    <pic:cNvPicPr/>
+                  </pic:nvPicPr>
+                  <pic:blipFill>
+                    <a:blip r:embed="rId13"/>
+                    <a:stretch>
+                      <a:fillRect/>
+                    </a:stretch>
+                  </pic:blipFill>
+                  <pic:spPr>
+                    <a:xfrm>
+                      <a:off x="0" y="0"/>
+                      <a:ext cx="5943600" cy="937260"/>
+                    </a:xfrm>
+                    <a:prstGeom prst="rect">
+                      <a:avLst/>
+                    </a:prstGeom>
+                  </pic:spPr>
+                </pic:pic>
+              </a:graphicData>
+            </a:graphic>
+          </wp:inline>
+        </w:drawing>
+      </w:r>
+    </w:p>
+    <w:p>
+      <w:pPr>
+        <w:rPr>
+          <w:noProof/>
+          <w:lang w:eastAsia="en-PH"/>
+        </w:rPr>
+      </w:pPr>
+      <w:r>
+        <w:rPr>
+          <w:noProof/>
+          <w:lang w:eastAsia="en-PH"/>
+        </w:rPr>
+        <w:t xml:space="preserve">3. run ng serve to compile </w:t>
+      </w:r>
+    </w:p>
+    <w:p>
+      <w:pPr>
+        <w:rPr>
+          <w:noProof/>
+          <w:lang w:eastAsia="en-PH"/>
+        </w:rPr>
+      </w:pPr>
+      <w:r>
+        <w:rPr>
+          <w:noProof/>
+          <w:lang w:eastAsia="en-PH"/>
+        </w:rPr>
+        <w:drawing>
+          <wp:inline distT="0" distB="0" distL="0" distR="0" wp14:anchorId="5CDB6CDE" wp14:editId="50944558">
+            <wp:extent cx="5943600" cy="1490345"/>
+            <wp:effectExtent l="0" t="0" r="0" b="0"/>
+            <wp:docPr id="11" name="Picture 11"/>
+            <wp:cNvGraphicFramePr>
+              <a:graphicFrameLocks xmlns:a="http://schemas.openxmlformats.org/drawingml/2006/main" noChangeAspect="1"/>
+            </wp:cNvGraphicFramePr>
+            <a:graphic xmlns:a="http://schemas.openxmlformats.org/drawingml/2006/main">
+              <a:graphicData uri="http://schemas.openxmlformats.org/drawingml/2006/picture">
+                <pic:pic xmlns:pic="http://schemas.openxmlformats.org/drawingml/2006/picture">
+                  <pic:nvPicPr>
+                    <pic:cNvPr id="0" name=""/>
+                    <pic:cNvPicPr/>
+                  </pic:nvPicPr>
+                  <pic:blipFill>
+                    <a:blip r:embed="rId14"/>
+                    <a:stretch>
+                      <a:fillRect/>
+                    </a:stretch>
+                  </pic:blipFill>
+                  <pic:spPr>
+                    <a:xfrm>
+                      <a:off x="0" y="0"/>
+                      <a:ext cx="5943600" cy="1490345"/>
+                    </a:xfrm>
+                    <a:prstGeom prst="rect">
+                      <a:avLst/>
+                    </a:prstGeom>
+                  </pic:spPr>
+                </pic:pic>
+              </a:graphicData>
+            </a:graphic>
+          </wp:inline>
+        </w:drawing>
+      </w:r>
+    </w:p>
+    <w:p>
+      <w:pPr>
+        <w:rPr>
+          <w:noProof/>
+          <w:lang w:eastAsia="en-PH"/>
+        </w:rPr>
+      </w:pPr>
+      <w:r>
+        <w:rPr>
+          <w:noProof/>
+          <w:lang w:eastAsia="en-PH"/>
+        </w:rPr>
+        <w:t>4. Open localhost:4200 in chrome browser</w:t>
+      </w:r>
+    </w:p>
+    <w:p>
+      <w:pPr>
+        <w:rPr>
+          <w:noProof/>
+          <w:lang w:eastAsia="en-PH"/>
+        </w:rPr>
+      </w:pPr>
+    </w:p>
+    <w:p>
+      <w:pPr>
+        <w:rPr>
+          <w:noProof/>
+          <w:lang w:eastAsia="en-PH"/>
+        </w:rPr>
+      </w:pPr>
+      <w:r>
+        <w:rPr>
+          <w:noProof/>
+          <w:lang w:eastAsia="en-PH"/>
+        </w:rPr>
+        <w:lastRenderedPageBreak/>
+        <w:t>First screen of the Tictactoe</w:t>
+      </w:r>
+    </w:p>
+    <w:p>
+      <w:r>
+        <w:rPr>
+          <w:noProof/>
+          <w:lang w:eastAsia="en-PH"/>
+        </w:rPr>
+        <w:drawing>
+          <wp:inline distT="0" distB="0" distL="0" distR="0" wp14:anchorId="0B3630A6" wp14:editId="43A56F35">
+            <wp:extent cx="5943600" cy="3173730"/>
+            <wp:effectExtent l="0" t="0" r="0" b="7620"/>
+            <wp:docPr id="1" name="Picture 1"/>
+            <wp:cNvGraphicFramePr>
+              <a:graphicFrameLocks xmlns:a="http://schemas.openxmlformats.org/drawingml/2006/main" noChangeAspect="1"/>
+            </wp:cNvGraphicFramePr>
+            <a:graphic xmlns:a="http://schemas.openxmlformats.org/drawingml/2006/main">
+              <a:graphicData uri="http://schemas.openxmlformats.org/drawingml/2006/picture">
+                <pic:pic xmlns:pic="http://schemas.openxmlformats.org/drawingml/2006/picture">
+                  <pic:nvPicPr>
+                    <pic:cNvPr id="0" name=""/>
+                    <pic:cNvPicPr/>
+                  </pic:nvPicPr>
+                  <pic:blipFill>
+                    <a:blip r:embed="rId15"/>
+                    <a:stretch>
+                      <a:fillRect/>
+                    </a:stretch>
+                  </pic:blipFill>
+                  <pic:spPr>
+                    <a:xfrm>
+                      <a:off x="0" y="0"/>
+                      <a:ext cx="5943600" cy="3173730"/>
+                    </a:xfrm>
+                    <a:prstGeom prst="rect">
+                      <a:avLst/>
+                    </a:prstGeom>
+                  </pic:spPr>
+                </pic:pic>
+              </a:graphicData>
+            </a:graphic>
+          </wp:inline>
+        </w:drawing>
+      </w:r>
+    </w:p>
+    <w:p>
+      <w:pPr>
+        <w:rPr>
+          <w:b/>
+          <w:noProof/>
+          <w:lang w:eastAsia="en-PH"/>
+        </w:rPr>
+      </w:pPr>
+      <w:r>
+        <w:rPr>
+          <w:b/>
+          <w:noProof/>
+          <w:lang w:eastAsia="en-PH"/>
+        </w:rPr>
+        <w:t>Start playing game.</w:t>
+      </w:r>
+    </w:p>
+    <w:p>
+      <w:pPr>
+        <w:rPr>
+          <w:noProof/>
+          <w:lang w:eastAsia="en-PH"/>
+        </w:rPr>
+      </w:pPr>
+      <w:r>
+        <w:rPr>
+          <w:noProof/>
+          <w:lang w:eastAsia="en-PH"/>
+        </w:rPr>
+        <w:t xml:space="preserve">In this session Player X won the game. If you click play again, the board game will be reset but will </w:t>
+      </w:r>
+      <w:r>
+        <w:rPr>
+          <w:noProof/>
+          <w:lang w:eastAsia="en-PH"/>
+        </w:rPr>
+        <w:t>retain</w:t>
+      </w:r>
+      <w:r>
+        <w:rPr>
+          <w:noProof/>
+          <w:lang w:eastAsia="en-PH"/>
+        </w:rPr>
+        <w:t xml:space="preserve"> the</w:t>
+      </w:r>
+      <w:r>
+        <w:rPr>
+          <w:noProof/>
+          <w:lang w:eastAsia="en-PH"/>
+        </w:rPr>
+        <w:t xml:space="preserve"> current</w:t>
+      </w:r>
+      <w:r>
+        <w:rPr>
+          <w:noProof/>
+          <w:lang w:eastAsia="en-PH"/>
+        </w:rPr>
+        <w:t xml:space="preserve"> </w:t>
+      </w:r>
+      <w:r>
+        <w:rPr>
+          <w:noProof/>
+          <w:lang w:eastAsia="en-PH"/>
+        </w:rPr>
+        <w:t xml:space="preserve">score in the </w:t>
+      </w:r>
+      <w:r>
+        <w:rPr>
+          <w:noProof/>
+          <w:lang w:eastAsia="en-PH"/>
+        </w:rPr>
+        <w:t>score board.</w:t>
+      </w:r>
+    </w:p>
+    <w:p>
+      <w:r>
+        <w:rPr>
+          <w:noProof/>
+          <w:lang w:eastAsia="en-PH"/>
+        </w:rPr>
+        <w:drawing>
+          <wp:inline distT="0" distB="0" distL="0" distR="0" wp14:anchorId="32AEF193" wp14:editId="64F4A344">
+            <wp:extent cx="5943600" cy="3182620"/>
+            <wp:effectExtent l="0" t="0" r="0" b="0"/>
+            <wp:docPr id="2" name="Picture 2"/>
+            <wp:cNvGraphicFramePr>
+              <a:graphicFrameLocks xmlns:a="http://schemas.openxmlformats.org/drawingml/2006/main" noChangeAspect="1"/>
+            </wp:cNvGraphicFramePr>
+            <a:graphic xmlns:a="http://schemas.openxmlformats.org/drawingml/2006/main">
+              <a:graphicData uri="http://schemas.openxmlformats.org/drawingml/2006/picture">
+                <pic:pic xmlns:pic="http://schemas.openxmlformats.org/drawingml/2006/picture">
+                  <pic:nvPicPr>
+                    <pic:cNvPr id="0" name=""/>
+                    <pic:cNvPicPr/>
+                  </pic:nvPicPr>
+                  <pic:blipFill>
+                    <a:blip r:embed="rId16"/>
+                    <a:stretch>
+                      <a:fillRect/>
+                    </a:stretch>
+                  </pic:blipFill>
+                  <pic:spPr>
+                    <a:xfrm>
+                      <a:off x="0" y="0"/>
                       <a:ext cx="5943600" cy="3182620"/>
                     </a:xfrm>
                     <a:prstGeom prst="rect">
@@ -498,12 +846,204 @@
         </w:drawing>
       </w:r>
     </w:p>
+    <w:p/>
     <w:p>
       <w:r>
         <w:br w:type="page"/>
       </w:r>
     </w:p>
+    <w:p>
+      <w:r>
+        <w:lastRenderedPageBreak/>
+        <w:t>In this session Player O won the game</w:t>
+      </w:r>
+    </w:p>
+    <w:p>
+      <w:r>
+        <w:rPr>
+          <w:noProof/>
+          <w:lang w:eastAsia="en-PH"/>
+        </w:rPr>
+        <w:drawing>
+          <wp:inline distT="0" distB="0" distL="0" distR="0" wp14:anchorId="6DF7AD28" wp14:editId="5D5E4C48">
+            <wp:extent cx="5943600" cy="3157855"/>
+            <wp:effectExtent l="0" t="0" r="0" b="4445"/>
+            <wp:docPr id="3" name="Picture 3"/>
+            <wp:cNvGraphicFramePr>
+              <a:graphicFrameLocks xmlns:a="http://schemas.openxmlformats.org/drawingml/2006/main" noChangeAspect="1"/>
+            </wp:cNvGraphicFramePr>
+            <a:graphic xmlns:a="http://schemas.openxmlformats.org/drawingml/2006/main">
+              <a:graphicData uri="http://schemas.openxmlformats.org/drawingml/2006/picture">
+                <pic:pic xmlns:pic="http://schemas.openxmlformats.org/drawingml/2006/picture">
+                  <pic:nvPicPr>
+                    <pic:cNvPr id="0" name=""/>
+                    <pic:cNvPicPr/>
+                  </pic:nvPicPr>
+                  <pic:blipFill>
+                    <a:blip r:embed="rId17"/>
+                    <a:stretch>
+                      <a:fillRect/>
+                    </a:stretch>
+                  </pic:blipFill>
+                  <pic:spPr>
+                    <a:xfrm>
+                      <a:off x="0" y="0"/>
+                      <a:ext cx="5943600" cy="3157855"/>
+                    </a:xfrm>
+                    <a:prstGeom prst="rect">
+                      <a:avLst/>
+                    </a:prstGeom>
+                  </pic:spPr>
+                </pic:pic>
+              </a:graphicData>
+            </a:graphic>
+          </wp:inline>
+        </w:drawing>
+      </w:r>
+    </w:p>
     <w:p/>
+    <w:p>
+      <w:r>
+        <w:t>In this session it is a draw and shows the “Cat’s game!” message</w:t>
+      </w:r>
+    </w:p>
+    <w:p>
+      <w:r>
+        <w:rPr>
+          <w:noProof/>
+          <w:lang w:eastAsia="en-PH"/>
+        </w:rPr>
+        <w:drawing>
+          <wp:inline distT="0" distB="0" distL="0" distR="0" wp14:anchorId="04F1F94D" wp14:editId="1D2014E1">
+            <wp:extent cx="5943600" cy="3194685"/>
+            <wp:effectExtent l="0" t="0" r="0" b="5715"/>
+            <wp:docPr id="4" name="Picture 4"/>
+            <wp:cNvGraphicFramePr>
+              <a:graphicFrameLocks xmlns:a="http://schemas.openxmlformats.org/drawingml/2006/main" noChangeAspect="1"/>
+            </wp:cNvGraphicFramePr>
+            <a:graphic xmlns:a="http://schemas.openxmlformats.org/drawingml/2006/main">
+              <a:graphicData uri="http://schemas.openxmlformats.org/drawingml/2006/picture">
+                <pic:pic xmlns:pic="http://schemas.openxmlformats.org/drawingml/2006/picture">
+                  <pic:nvPicPr>
+                    <pic:cNvPr id="0" name=""/>
+                    <pic:cNvPicPr/>
+                  </pic:nvPicPr>
+                  <pic:blipFill>
+                    <a:blip r:embed="rId18"/>
+                    <a:stretch>
+                      <a:fillRect/>
+                    </a:stretch>
+                  </pic:blipFill>
+                  <pic:spPr>
+                    <a:xfrm>
+                      <a:off x="0" y="0"/>
+                      <a:ext cx="5943600" cy="3194685"/>
+                    </a:xfrm>
+                    <a:prstGeom prst="rect">
+                      <a:avLst/>
+                    </a:prstGeom>
+                  </pic:spPr>
+                </pic:pic>
+              </a:graphicData>
+            </a:graphic>
+          </wp:inline>
+        </w:drawing>
+      </w:r>
+    </w:p>
+    <w:p/>
+    <w:p>
+      <w:r>
+        <w:br w:type="page"/>
+      </w:r>
+    </w:p>
+    <w:p>
+      <w:bookmarkStart w:id="0" w:name="_GoBack"/>
+      <w:bookmarkEnd w:id="0"/>
+      <w:r>
+        <w:lastRenderedPageBreak/>
+        <w:t>If you click Quit the board game and score board will be reset.</w:t>
+      </w:r>
+    </w:p>
+    <w:p>
+      <w:r>
+        <w:rPr>
+          <w:noProof/>
+          <w:lang w:eastAsia="en-PH"/>
+        </w:rPr>
+        <w:drawing>
+          <wp:inline distT="0" distB="0" distL="0" distR="0" wp14:anchorId="7F3F2270" wp14:editId="406578B8">
+            <wp:extent cx="5943600" cy="3182620"/>
+            <wp:effectExtent l="0" t="0" r="0" b="0"/>
+            <wp:docPr id="5" name="Picture 5"/>
+            <wp:cNvGraphicFramePr>
+              <a:graphicFrameLocks xmlns:a="http://schemas.openxmlformats.org/drawingml/2006/main" noChangeAspect="1"/>
+            </wp:cNvGraphicFramePr>
+            <a:graphic xmlns:a="http://schemas.openxmlformats.org/drawingml/2006/main">
+              <a:graphicData uri="http://schemas.openxmlformats.org/drawingml/2006/picture">
+                <pic:pic xmlns:pic="http://schemas.openxmlformats.org/drawingml/2006/picture">
+                  <pic:nvPicPr>
+                    <pic:cNvPr id="0" name=""/>
+                    <pic:cNvPicPr/>
+                  </pic:nvPicPr>
+                  <pic:blipFill>
+                    <a:blip r:embed="rId19"/>
+                    <a:stretch>
+                      <a:fillRect/>
+                    </a:stretch>
+                  </pic:blipFill>
+                  <pic:spPr>
+                    <a:xfrm>
+                      <a:off x="0" y="0"/>
+                      <a:ext cx="5943600" cy="3182620"/>
+                    </a:xfrm>
+                    <a:prstGeom prst="rect">
+                      <a:avLst/>
+                    </a:prstGeom>
+                  </pic:spPr>
+                </pic:pic>
+              </a:graphicData>
+            </a:graphic>
+          </wp:inline>
+        </w:drawing>
+      </w:r>
+    </w:p>
+    <w:p/>
+    <w:p/>
+    <w:p/>
+    <w:p>
+      <w:pPr>
+        <w:jc w:val="center"/>
+        <w:rPr>
+          <w:sz w:val="96"/>
+          <w:szCs w:val="96"/>
+        </w:rPr>
+      </w:pPr>
+    </w:p>
+    <w:p>
+      <w:pPr>
+        <w:jc w:val="center"/>
+        <w:rPr>
+          <w:sz w:val="96"/>
+          <w:szCs w:val="96"/>
+        </w:rPr>
+      </w:pPr>
+    </w:p>
+    <w:p>
+      <w:pPr>
+        <w:jc w:val="center"/>
+        <w:rPr>
+          <w:sz w:val="96"/>
+          <w:szCs w:val="96"/>
+        </w:rPr>
+      </w:pPr>
+      <w:r>
+        <w:rPr>
+          <w:sz w:val="96"/>
+          <w:szCs w:val="96"/>
+        </w:rPr>
+        <w:t>Thank you!!!</w:t>
+      </w:r>
+    </w:p>
     <w:sectPr>
       <w:pgSz w:w="12240" w:h="15840"/>
       <w:pgMar w:top="1440" w:right="1440" w:bottom="1440" w:left="1440" w:header="708" w:footer="708" w:gutter="0"/>
@@ -512,6 +1052,195 @@
     </w:sectPr>
   </w:body>
 </w:document>
+</file>
+
+<file path=word/numbering.xml><?xml version="1.0" encoding="utf-8"?>
+<w:numbering xmlns:wpc="http://schemas.microsoft.com/office/word/2010/wordprocessingCanvas" xmlns:mc="http://schemas.openxmlformats.org/markup-compatibility/2006" xmlns:o="urn:schemas-microsoft-com:office:office" xmlns:r="http://schemas.openxmlformats.org/officeDocument/2006/relationships" xmlns:m="http://schemas.openxmlformats.org/officeDocument/2006/math" xmlns:v="urn:schemas-microsoft-com:vml" xmlns:wp14="http://schemas.microsoft.com/office/word/2010/wordprocessingDrawing" xmlns:wp="http://schemas.openxmlformats.org/drawingml/2006/wordprocessingDrawing" xmlns:w10="urn:schemas-microsoft-com:office:word" xmlns:w="http://schemas.openxmlformats.org/wordprocessingml/2006/main" xmlns:w14="http://schemas.microsoft.com/office/word/2010/wordml" xmlns:wpg="http://schemas.microsoft.com/office/word/2010/wordprocessingGroup" xmlns:wpi="http://schemas.microsoft.com/office/word/2010/wordprocessingInk" xmlns:wne="http://schemas.microsoft.com/office/word/2006/wordml" xmlns:wps="http://schemas.microsoft.com/office/word/2010/wordprocessingShape" mc:Ignorable="w14 wp14">
+  <w:abstractNum w:abstractNumId="0">
+    <w:nsid w:val="4D2122B3"/>
+    <w:multiLevelType w:val="hybridMultilevel"/>
+    <w:tmpl w:val="59384EC6"/>
+    <w:lvl w:ilvl="0" w:tplc="3409000F">
+      <w:start w:val="1"/>
+      <w:numFmt w:val="decimal"/>
+      <w:lvlText w:val="%1."/>
+      <w:lvlJc w:val="left"/>
+      <w:pPr>
+        <w:ind w:left="720" w:hanging="360"/>
+      </w:pPr>
+      <w:rPr>
+        <w:rFonts w:hint="default"/>
+      </w:rPr>
+    </w:lvl>
+    <w:lvl w:ilvl="1" w:tplc="34090019" w:tentative="1">
+      <w:start w:val="1"/>
+      <w:numFmt w:val="lowerLetter"/>
+      <w:lvlText w:val="%2."/>
+      <w:lvlJc w:val="left"/>
+      <w:pPr>
+        <w:ind w:left="1440" w:hanging="360"/>
+      </w:pPr>
+    </w:lvl>
+    <w:lvl w:ilvl="2" w:tplc="3409001B" w:tentative="1">
+      <w:start w:val="1"/>
+      <w:numFmt w:val="lowerRoman"/>
+      <w:lvlText w:val="%3."/>
+      <w:lvlJc w:val="right"/>
+      <w:pPr>
+        <w:ind w:left="2160" w:hanging="180"/>
+      </w:pPr>
+    </w:lvl>
+    <w:lvl w:ilvl="3" w:tplc="3409000F" w:tentative="1">
+      <w:start w:val="1"/>
+      <w:numFmt w:val="decimal"/>
+      <w:lvlText w:val="%4."/>
+      <w:lvlJc w:val="left"/>
+      <w:pPr>
+        <w:ind w:left="2880" w:hanging="360"/>
+      </w:pPr>
+    </w:lvl>
+    <w:lvl w:ilvl="4" w:tplc="34090019" w:tentative="1">
+      <w:start w:val="1"/>
+      <w:numFmt w:val="lowerLetter"/>
+      <w:lvlText w:val="%5."/>
+      <w:lvlJc w:val="left"/>
+      <w:pPr>
+        <w:ind w:left="3600" w:hanging="360"/>
+      </w:pPr>
+    </w:lvl>
+    <w:lvl w:ilvl="5" w:tplc="3409001B" w:tentative="1">
+      <w:start w:val="1"/>
+      <w:numFmt w:val="lowerRoman"/>
+      <w:lvlText w:val="%6."/>
+      <w:lvlJc w:val="right"/>
+      <w:pPr>
+        <w:ind w:left="4320" w:hanging="180"/>
+      </w:pPr>
+    </w:lvl>
+    <w:lvl w:ilvl="6" w:tplc="3409000F" w:tentative="1">
+      <w:start w:val="1"/>
+      <w:numFmt w:val="decimal"/>
+      <w:lvlText w:val="%7."/>
+      <w:lvlJc w:val="left"/>
+      <w:pPr>
+        <w:ind w:left="5040" w:hanging="360"/>
+      </w:pPr>
+    </w:lvl>
+    <w:lvl w:ilvl="7" w:tplc="34090019" w:tentative="1">
+      <w:start w:val="1"/>
+      <w:numFmt w:val="lowerLetter"/>
+      <w:lvlText w:val="%8."/>
+      <w:lvlJc w:val="left"/>
+      <w:pPr>
+        <w:ind w:left="5760" w:hanging="360"/>
+      </w:pPr>
+    </w:lvl>
+    <w:lvl w:ilvl="8" w:tplc="3409001B" w:tentative="1">
+      <w:start w:val="1"/>
+      <w:numFmt w:val="lowerRoman"/>
+      <w:lvlText w:val="%9."/>
+      <w:lvlJc w:val="right"/>
+      <w:pPr>
+        <w:ind w:left="6480" w:hanging="180"/>
+      </w:pPr>
+    </w:lvl>
+  </w:abstractNum>
+  <w:abstractNum w:abstractNumId="1">
+    <w:nsid w:val="67225D80"/>
+    <w:multiLevelType w:val="hybridMultilevel"/>
+    <w:tmpl w:val="F656FB28"/>
+    <w:lvl w:ilvl="0" w:tplc="3409000F">
+      <w:start w:val="1"/>
+      <w:numFmt w:val="decimal"/>
+      <w:lvlText w:val="%1."/>
+      <w:lvlJc w:val="left"/>
+      <w:pPr>
+        <w:ind w:left="720" w:hanging="360"/>
+      </w:pPr>
+      <w:rPr>
+        <w:rFonts w:hint="default"/>
+      </w:rPr>
+    </w:lvl>
+    <w:lvl w:ilvl="1" w:tplc="34090019" w:tentative="1">
+      <w:start w:val="1"/>
+      <w:numFmt w:val="lowerLetter"/>
+      <w:lvlText w:val="%2."/>
+      <w:lvlJc w:val="left"/>
+      <w:pPr>
+        <w:ind w:left="1440" w:hanging="360"/>
+      </w:pPr>
+    </w:lvl>
+    <w:lvl w:ilvl="2" w:tplc="3409001B" w:tentative="1">
+      <w:start w:val="1"/>
+      <w:numFmt w:val="lowerRoman"/>
+      <w:lvlText w:val="%3."/>
+      <w:lvlJc w:val="right"/>
+      <w:pPr>
+        <w:ind w:left="2160" w:hanging="180"/>
+      </w:pPr>
+    </w:lvl>
+    <w:lvl w:ilvl="3" w:tplc="3409000F" w:tentative="1">
+      <w:start w:val="1"/>
+      <w:numFmt w:val="decimal"/>
+      <w:lvlText w:val="%4."/>
+      <w:lvlJc w:val="left"/>
+      <w:pPr>
+        <w:ind w:left="2880" w:hanging="360"/>
+      </w:pPr>
+    </w:lvl>
+    <w:lvl w:ilvl="4" w:tplc="34090019" w:tentative="1">
+      <w:start w:val="1"/>
+      <w:numFmt w:val="lowerLetter"/>
+      <w:lvlText w:val="%5."/>
+      <w:lvlJc w:val="left"/>
+      <w:pPr>
+        <w:ind w:left="3600" w:hanging="360"/>
+      </w:pPr>
+    </w:lvl>
+    <w:lvl w:ilvl="5" w:tplc="3409001B" w:tentative="1">
+      <w:start w:val="1"/>
+      <w:numFmt w:val="lowerRoman"/>
+      <w:lvlText w:val="%6."/>
+      <w:lvlJc w:val="right"/>
+      <w:pPr>
+        <w:ind w:left="4320" w:hanging="180"/>
+      </w:pPr>
+    </w:lvl>
+    <w:lvl w:ilvl="6" w:tplc="3409000F" w:tentative="1">
+      <w:start w:val="1"/>
+      <w:numFmt w:val="decimal"/>
+      <w:lvlText w:val="%7."/>
+      <w:lvlJc w:val="left"/>
+      <w:pPr>
+        <w:ind w:left="5040" w:hanging="360"/>
+      </w:pPr>
+    </w:lvl>
+    <w:lvl w:ilvl="7" w:tplc="34090019" w:tentative="1">
+      <w:start w:val="1"/>
+      <w:numFmt w:val="lowerLetter"/>
+      <w:lvlText w:val="%8."/>
+      <w:lvlJc w:val="left"/>
+      <w:pPr>
+        <w:ind w:left="5760" w:hanging="360"/>
+      </w:pPr>
+    </w:lvl>
+    <w:lvl w:ilvl="8" w:tplc="3409001B" w:tentative="1">
+      <w:start w:val="1"/>
+      <w:numFmt w:val="lowerRoman"/>
+      <w:lvlText w:val="%9."/>
+      <w:lvlJc w:val="right"/>
+      <w:pPr>
+        <w:ind w:left="6480" w:hanging="180"/>
+      </w:pPr>
+    </w:lvl>
+  </w:abstractNum>
+  <w:num w:numId="1">
+    <w:abstractNumId w:val="1"/>
+  </w:num>
+  <w:num w:numId="2">
+    <w:abstractNumId w:val="0"/>
+  </w:num>
+</w:numbering>
 </file>
 
 <file path=word/styles.xml><?xml version="1.0" encoding="utf-8"?>
@@ -674,6 +1403,29 @@
     <w:name w:val="Normal"/>
     <w:qFormat/>
   </w:style>
+  <w:style w:type="paragraph" w:styleId="Heading1">
+    <w:name w:val="heading 1"/>
+    <w:basedOn w:val="Normal"/>
+    <w:next w:val="Normal"/>
+    <w:link w:val="Heading1Char"/>
+    <w:uiPriority w:val="9"/>
+    <w:qFormat/>
+    <w:rsid w:val="00091202"/>
+    <w:pPr>
+      <w:keepNext/>
+      <w:keepLines/>
+      <w:spacing w:before="480" w:after="0"/>
+      <w:outlineLvl w:val="0"/>
+    </w:pPr>
+    <w:rPr>
+      <w:rFonts w:asciiTheme="majorHAnsi" w:eastAsiaTheme="majorEastAsia" w:hAnsiTheme="majorHAnsi" w:cstheme="majorBidi"/>
+      <w:b/>
+      <w:bCs/>
+      <w:color w:val="2F5496" w:themeColor="accent1" w:themeShade="BF"/>
+      <w:sz w:val="28"/>
+      <w:szCs w:val="28"/>
+    </w:rPr>
+  </w:style>
   <w:style w:type="character" w:default="1" w:styleId="DefaultParagraphFont">
     <w:name w:val="Default Paragraph Font"/>
     <w:uiPriority w:val="1"/>
@@ -729,6 +1481,43 @@
       <w:rFonts w:ascii="Tahoma" w:hAnsi="Tahoma" w:cs="Tahoma"/>
       <w:sz w:val="16"/>
       <w:szCs w:val="16"/>
+    </w:rPr>
+  </w:style>
+  <w:style w:type="paragraph" w:styleId="ListParagraph">
+    <w:name w:val="List Paragraph"/>
+    <w:basedOn w:val="Normal"/>
+    <w:uiPriority w:val="34"/>
+    <w:qFormat/>
+    <w:rsid w:val="005C3BF8"/>
+    <w:pPr>
+      <w:ind w:left="720"/>
+      <w:contextualSpacing/>
+    </w:pPr>
+  </w:style>
+  <w:style w:type="character" w:styleId="Hyperlink">
+    <w:name w:val="Hyperlink"/>
+    <w:basedOn w:val="DefaultParagraphFont"/>
+    <w:uiPriority w:val="99"/>
+    <w:unhideWhenUsed/>
+    <w:rsid w:val="005C3BF8"/>
+    <w:rPr>
+      <w:color w:val="0563C1" w:themeColor="hyperlink"/>
+      <w:u w:val="single"/>
+    </w:rPr>
+  </w:style>
+  <w:style w:type="character" w:customStyle="1" w:styleId="Heading1Char">
+    <w:name w:val="Heading 1 Char"/>
+    <w:basedOn w:val="DefaultParagraphFont"/>
+    <w:link w:val="Heading1"/>
+    <w:uiPriority w:val="9"/>
+    <w:rsid w:val="00091202"/>
+    <w:rPr>
+      <w:rFonts w:asciiTheme="majorHAnsi" w:eastAsiaTheme="majorEastAsia" w:hAnsiTheme="majorHAnsi" w:cstheme="majorBidi"/>
+      <w:b/>
+      <w:bCs/>
+      <w:color w:val="2F5496" w:themeColor="accent1" w:themeShade="BF"/>
+      <w:sz w:val="28"/>
+      <w:szCs w:val="28"/>
     </w:rPr>
   </w:style>
 </w:styles>
@@ -894,6 +1683,29 @@
     <w:name w:val="Normal"/>
     <w:qFormat/>
   </w:style>
+  <w:style w:type="paragraph" w:styleId="Heading1">
+    <w:name w:val="heading 1"/>
+    <w:basedOn w:val="Normal"/>
+    <w:next w:val="Normal"/>
+    <w:link w:val="Heading1Char"/>
+    <w:uiPriority w:val="9"/>
+    <w:qFormat/>
+    <w:rsid w:val="00091202"/>
+    <w:pPr>
+      <w:keepNext/>
+      <w:keepLines/>
+      <w:spacing w:before="480" w:after="0"/>
+      <w:outlineLvl w:val="0"/>
+    </w:pPr>
+    <w:rPr>
+      <w:rFonts w:asciiTheme="majorHAnsi" w:eastAsiaTheme="majorEastAsia" w:hAnsiTheme="majorHAnsi" w:cstheme="majorBidi"/>
+      <w:b/>
+      <w:bCs/>
+      <w:color w:val="2F5496" w:themeColor="accent1" w:themeShade="BF"/>
+      <w:sz w:val="28"/>
+      <w:szCs w:val="28"/>
+    </w:rPr>
+  </w:style>
   <w:style w:type="character" w:default="1" w:styleId="DefaultParagraphFont">
     <w:name w:val="Default Paragraph Font"/>
     <w:uiPriority w:val="1"/>
@@ -949,6 +1761,43 @@
       <w:rFonts w:ascii="Tahoma" w:hAnsi="Tahoma" w:cs="Tahoma"/>
       <w:sz w:val="16"/>
       <w:szCs w:val="16"/>
+    </w:rPr>
+  </w:style>
+  <w:style w:type="paragraph" w:styleId="ListParagraph">
+    <w:name w:val="List Paragraph"/>
+    <w:basedOn w:val="Normal"/>
+    <w:uiPriority w:val="34"/>
+    <w:qFormat/>
+    <w:rsid w:val="005C3BF8"/>
+    <w:pPr>
+      <w:ind w:left="720"/>
+      <w:contextualSpacing/>
+    </w:pPr>
+  </w:style>
+  <w:style w:type="character" w:styleId="Hyperlink">
+    <w:name w:val="Hyperlink"/>
+    <w:basedOn w:val="DefaultParagraphFont"/>
+    <w:uiPriority w:val="99"/>
+    <w:unhideWhenUsed/>
+    <w:rsid w:val="005C3BF8"/>
+    <w:rPr>
+      <w:color w:val="0563C1" w:themeColor="hyperlink"/>
+      <w:u w:val="single"/>
+    </w:rPr>
+  </w:style>
+  <w:style w:type="character" w:customStyle="1" w:styleId="Heading1Char">
+    <w:name w:val="Heading 1 Char"/>
+    <w:basedOn w:val="DefaultParagraphFont"/>
+    <w:link w:val="Heading1"/>
+    <w:uiPriority w:val="9"/>
+    <w:rsid w:val="00091202"/>
+    <w:rPr>
+      <w:rFonts w:asciiTheme="majorHAnsi" w:eastAsiaTheme="majorEastAsia" w:hAnsiTheme="majorHAnsi" w:cstheme="majorBidi"/>
+      <w:b/>
+      <w:bCs/>
+      <w:color w:val="2F5496" w:themeColor="accent1" w:themeShade="BF"/>
+      <w:sz w:val="28"/>
+      <w:szCs w:val="28"/>
     </w:rPr>
   </w:style>
 </w:styles>
@@ -1243,7 +2092,7 @@
   <a:extraClrSchemeLst/>
   <a:extLst>
     <a:ext uri="{05A4C25C-085E-4340-85A3-A5531E510DB2}">
-      <thm15:themeFamily xmlns:thm15="http://schemas.microsoft.com/office/thememl/2012/main" xmlns="" name="Office Theme" id="{62F939B6-93AF-4DB8-9C6B-D6C7DFDC589F}" vid="{4A3C46E8-61CC-4603-A589-7422A47A8E4A}"/>
+      <thm15:themeFamily xmlns="" xmlns:thm15="http://schemas.microsoft.com/office/thememl/2012/main" name="Office Theme" id="{62F939B6-93AF-4DB8-9C6B-D6C7DFDC589F}" vid="{4A3C46E8-61CC-4603-A589-7422A47A8E4A}"/>
     </a:ext>
   </a:extLst>
 </a:theme>

</xml_diff>